<commit_message>
Requirement List 최종 수정
</commit_message>
<xml_diff>
--- a/Requirement_List.docx
+++ b/Requirement_List.docx
@@ -289,6 +289,7 @@
                 <w:szCs w:val="21"/>
               </w:rPr>
             </w:pPr>
+            <w:proofErr w:type="spellStart"/>
             <w:r>
               <w:rPr>
                 <w:b/>
@@ -298,6 +299,7 @@
               </w:rPr>
               <w:t>안희준</w:t>
             </w:r>
+            <w:proofErr w:type="spellEnd"/>
           </w:p>
         </w:tc>
         <w:tc>
@@ -353,6 +355,7 @@
                 <w:szCs w:val="21"/>
               </w:rPr>
             </w:pPr>
+            <w:proofErr w:type="spellStart"/>
             <w:r>
               <w:rPr>
                 <w:rFonts w:hint="eastAsia"/>
@@ -363,6 +366,7 @@
               </w:rPr>
               <w:t>김홍엽</w:t>
             </w:r>
+            <w:proofErr w:type="spellEnd"/>
           </w:p>
         </w:tc>
         <w:tc>
@@ -551,13 +555,24 @@
               <w:cnfStyle w:val="000000000000" w:firstRow="0" w:lastRow="0" w:firstColumn="0" w:lastColumn="0" w:oddVBand="0" w:evenVBand="0" w:oddHBand="0" w:evenHBand="0" w:firstRowFirstColumn="0" w:firstRowLastColumn="0" w:lastRowFirstColumn="0" w:lastRowLastColumn="0"/>
             </w:pPr>
             <w:r>
-              <w:t>회원 정보와 권한</w:t>
-            </w:r>
-            <w:r>
-              <w:rPr>
-                <w:rFonts w:hint="eastAsia"/>
-              </w:rPr>
-              <w:t>등 모든 데이터를</w:t>
+              <w:t xml:space="preserve">회원 정보와 </w:t>
+            </w:r>
+            <w:proofErr w:type="spellStart"/>
+            <w:r>
+              <w:t>권한</w:t>
+            </w:r>
+            <w:r>
+              <w:rPr>
+                <w:rFonts w:hint="eastAsia"/>
+              </w:rPr>
+              <w:t>등</w:t>
+            </w:r>
+            <w:proofErr w:type="spellEnd"/>
+            <w:r>
+              <w:rPr>
+                <w:rFonts w:hint="eastAsia"/>
+              </w:rPr>
+              <w:t xml:space="preserve"> 모든 데이터를</w:t>
             </w:r>
             <w:r>
               <w:t xml:space="preserve"> 삭제</w:t>
@@ -850,11 +865,19 @@
             <w:r>
               <w:t xml:space="preserve">선택한 대여소의 </w:t>
             </w:r>
-            <w:r>
-              <w:rPr>
-                <w:rFonts w:hint="eastAsia"/>
-              </w:rPr>
-              <w:t xml:space="preserve">등록시 입력한 </w:t>
+            <w:proofErr w:type="spellStart"/>
+            <w:r>
+              <w:rPr>
+                <w:rFonts w:hint="eastAsia"/>
+              </w:rPr>
+              <w:t>등록시</w:t>
+            </w:r>
+            <w:proofErr w:type="spellEnd"/>
+            <w:r>
+              <w:rPr>
+                <w:rFonts w:hint="eastAsia"/>
+              </w:rPr>
+              <w:t xml:space="preserve"> 입력한 </w:t>
             </w:r>
             <w:r>
               <w:t xml:space="preserve">세부 정보를 </w:t>
@@ -1177,10 +1200,21 @@
               <w:rPr>
                 <w:rFonts w:hint="eastAsia"/>
               </w:rPr>
-              <w:t>할 수있</w:t>
-            </w:r>
-            <w:r>
-              <w:t>다.</w:t>
+              <w:t xml:space="preserve">할 </w:t>
+            </w:r>
+            <w:proofErr w:type="spellStart"/>
+            <w:r>
+              <w:rPr>
+                <w:rFonts w:hint="eastAsia"/>
+              </w:rPr>
+              <w:t>수있</w:t>
+            </w:r>
+            <w:r>
+              <w:t>다</w:t>
+            </w:r>
+            <w:proofErr w:type="spellEnd"/>
+            <w:r>
+              <w:t>.</w:t>
             </w:r>
           </w:p>
         </w:tc>
@@ -1373,7 +1407,15 @@
               <w:t>할 수 있</w:t>
             </w:r>
             <w:r>
-              <w:t>다. 문자 알림을 통해 해당 내용을 전송받는다.</w:t>
+              <w:t xml:space="preserve">다. 문자 알림을 통해 해당 내용을 </w:t>
+            </w:r>
+            <w:proofErr w:type="spellStart"/>
+            <w:r>
+              <w:t>전송받는다</w:t>
+            </w:r>
+            <w:proofErr w:type="spellEnd"/>
+            <w:r>
+              <w:t>.</w:t>
             </w:r>
           </w:p>
         </w:tc>
@@ -1433,7 +1475,15 @@
               <w:t>할 수 있</w:t>
             </w:r>
             <w:r>
-              <w:t>다. 문자 알림을 통해 해당 내용을 전송받는다.</w:t>
+              <w:t xml:space="preserve">다. 문자 알림을 통해 해당 내용을 </w:t>
+            </w:r>
+            <w:proofErr w:type="spellStart"/>
+            <w:r>
+              <w:t>전송받는다</w:t>
+            </w:r>
+            <w:proofErr w:type="spellEnd"/>
+            <w:r>
+              <w:t>.</w:t>
             </w:r>
           </w:p>
         </w:tc>
@@ -1713,7 +1763,7 @@
               <w:rPr>
                 <w:rFonts w:hint="eastAsia"/>
               </w:rPr>
-              <w:t>자전거 반납 및 자동 결제</w:t>
+              <w:t>자전거 반납</w:t>
             </w:r>
           </w:p>
         </w:tc>
@@ -1729,16 +1779,7 @@
           </w:tcPr>
           <w:p>
             <w:r>
-              <w:rPr>
-                <w:rFonts w:hint="eastAsia"/>
-              </w:rPr>
-              <w:t>2</w:t>
-            </w:r>
-            <w:r>
-              <w:rPr>
-                <w:rFonts w:hint="eastAsia"/>
-              </w:rPr>
-              <w:t>1</w:t>
+              <w:t>21</w:t>
             </w:r>
           </w:p>
         </w:tc>
@@ -1749,21 +1790,29 @@
           <w:p>
             <w:pPr>
               <w:cnfStyle w:val="000000100000" w:firstRow="0" w:lastRow="0" w:firstColumn="0" w:lastColumn="0" w:oddVBand="0" w:evenVBand="0" w:oddHBand="1" w:evenHBand="0" w:firstRowFirstColumn="0" w:firstRowLastColumn="0" w:lastRowFirstColumn="0" w:lastRowLastColumn="0"/>
-            </w:pPr>
-            <w:r>
-              <w:rPr>
-                <w:rFonts w:hint="eastAsia"/>
-              </w:rPr>
-              <w:t xml:space="preserve">회원은 </w:t>
-            </w:r>
-            <w:r>
-              <w:t xml:space="preserve">자전거 대여 시간 및 요금을 </w:t>
-            </w:r>
-            <w:r>
-              <w:rPr>
-                <w:rFonts w:hint="eastAsia"/>
-              </w:rPr>
-              <w:t>조회할 수 있다.</w:t>
+              <w:rPr>
+                <w:rFonts w:hint="eastAsia"/>
+              </w:rPr>
+            </w:pPr>
+            <w:r>
+              <w:rPr>
+                <w:rFonts w:hint="eastAsia"/>
+              </w:rPr>
+              <w:t xml:space="preserve">반납 후에 원하는 경우 사용자 위치 정보를 기반으로 근처 식당을 </w:t>
+            </w:r>
+            <w:proofErr w:type="spellStart"/>
+            <w:r>
+              <w:rPr>
+                <w:rFonts w:hint="eastAsia"/>
+              </w:rPr>
+              <w:t>추천받아서</w:t>
+            </w:r>
+            <w:proofErr w:type="spellEnd"/>
+            <w:r>
+              <w:rPr>
+                <w:rFonts w:hint="eastAsia"/>
+              </w:rPr>
+              <w:t xml:space="preserve"> 예약할 수 있는 외부 서비스와 연결된다.</w:t>
             </w:r>
           </w:p>
         </w:tc>
@@ -1774,12 +1823,15 @@
           <w:p>
             <w:pPr>
               <w:cnfStyle w:val="000000100000" w:firstRow="0" w:lastRow="0" w:firstColumn="0" w:lastColumn="0" w:oddVBand="0" w:evenVBand="0" w:oddHBand="1" w:evenHBand="0" w:firstRowFirstColumn="0" w:firstRowLastColumn="0" w:lastRowFirstColumn="0" w:lastRowLastColumn="0"/>
-            </w:pPr>
-            <w:r>
-              <w:rPr>
-                <w:rFonts w:hint="eastAsia"/>
-              </w:rPr>
-              <w:t>요금 조회</w:t>
+              <w:rPr>
+                <w:rFonts w:hint="eastAsia"/>
+              </w:rPr>
+            </w:pPr>
+            <w:r>
+              <w:rPr>
+                <w:rFonts w:hint="eastAsia"/>
+              </w:rPr>
+              <w:t>식당 예약</w:t>
             </w:r>
           </w:p>
         </w:tc>
@@ -1798,9 +1850,6 @@
               <w:t>2</w:t>
             </w:r>
             <w:r>
-              <w:rPr>
-                <w:rFonts w:hint="eastAsia"/>
-              </w:rPr>
               <w:t>2</w:t>
             </w:r>
           </w:p>
@@ -1820,16 +1869,7 @@
               <w:t xml:space="preserve">회원은 </w:t>
             </w:r>
             <w:r>
-              <w:t>과거 대여 기록을 날짜별</w:t>
-            </w:r>
-            <w:r>
-              <w:rPr>
-                <w:rFonts w:hint="eastAsia"/>
-              </w:rPr>
-              <w:t>(디폴트)</w:t>
-            </w:r>
-            <w:r>
-              <w:t xml:space="preserve">로 정렬하여 </w:t>
+              <w:t xml:space="preserve">자전거 대여 시간 및 요금을 </w:t>
             </w:r>
             <w:r>
               <w:rPr>
@@ -1838,25 +1878,20 @@
               <w:t>조회할 수 있다.</w:t>
             </w:r>
           </w:p>
+        </w:tc>
+        <w:tc>
+          <w:tcPr>
+            <w:tcW w:w="3351" w:type="dxa"/>
+          </w:tcPr>
           <w:p>
             <w:pPr>
               <w:cnfStyle w:val="000000000000" w:firstRow="0" w:lastRow="0" w:firstColumn="0" w:lastColumn="0" w:oddVBand="0" w:evenVBand="0" w:oddHBand="0" w:evenHBand="0" w:firstRowFirstColumn="0" w:firstRowLastColumn="0" w:lastRowFirstColumn="0" w:lastRowLastColumn="0"/>
             </w:pPr>
-          </w:p>
-        </w:tc>
-        <w:tc>
-          <w:tcPr>
-            <w:tcW w:w="3351" w:type="dxa"/>
-          </w:tcPr>
-          <w:p>
-            <w:pPr>
-              <w:cnfStyle w:val="000000000000" w:firstRow="0" w:lastRow="0" w:firstColumn="0" w:lastColumn="0" w:oddVBand="0" w:evenVBand="0" w:oddHBand="0" w:evenHBand="0" w:firstRowFirstColumn="0" w:firstRowLastColumn="0" w:lastRowFirstColumn="0" w:lastRowLastColumn="0"/>
-            </w:pPr>
-            <w:r>
-              <w:rPr>
-                <w:rFonts w:hint="eastAsia"/>
-              </w:rPr>
-              <w:t>이용 내역 조회</w:t>
+            <w:r>
+              <w:rPr>
+                <w:rFonts w:hint="eastAsia"/>
+              </w:rPr>
+              <w:t>요금 조회</w:t>
             </w:r>
           </w:p>
         </w:tc>
@@ -1879,9 +1914,6 @@
               <w:t>2</w:t>
             </w:r>
             <w:r>
-              <w:rPr>
-                <w:rFonts w:hint="eastAsia"/>
-              </w:rPr>
               <w:t>3</w:t>
             </w:r>
           </w:p>
@@ -1901,14 +1933,28 @@
               <w:t xml:space="preserve">회원은 </w:t>
             </w:r>
             <w:r>
-              <w:t>과거 대여 기록을 대여소별로 정</w:t>
-            </w:r>
-            <w:r>
-              <w:rPr>
-                <w:rFonts w:hint="eastAsia"/>
-              </w:rPr>
-              <w:t>렬 기준을 바꾸어 조회할 수도 있다.</w:t>
-            </w:r>
+              <w:t>과거 대여 기록을 날짜별</w:t>
+            </w:r>
+            <w:r>
+              <w:rPr>
+                <w:rFonts w:hint="eastAsia"/>
+              </w:rPr>
+              <w:t>(디폴트)</w:t>
+            </w:r>
+            <w:r>
+              <w:t xml:space="preserve">로 정렬하여 </w:t>
+            </w:r>
+            <w:r>
+              <w:rPr>
+                <w:rFonts w:hint="eastAsia"/>
+              </w:rPr>
+              <w:t>조회할 수 있다.</w:t>
+            </w:r>
+          </w:p>
+          <w:p>
+            <w:pPr>
+              <w:cnfStyle w:val="000000100000" w:firstRow="0" w:lastRow="0" w:firstColumn="0" w:lastColumn="0" w:oddVBand="0" w:evenVBand="0" w:oddHBand="1" w:evenHBand="0" w:firstRowFirstColumn="0" w:firstRowLastColumn="0" w:lastRowFirstColumn="0" w:lastRowLastColumn="0"/>
+            </w:pPr>
           </w:p>
         </w:tc>
         <w:tc>
@@ -1923,7 +1969,7 @@
               <w:rPr>
                 <w:rFonts w:hint="eastAsia"/>
               </w:rPr>
-              <w:t>이용 내역 정렬 기준 변경</w:t>
+              <w:t>이용 내역 조회</w:t>
             </w:r>
           </w:p>
         </w:tc>
@@ -1942,9 +1988,6 @@
               <w:t>2</w:t>
             </w:r>
             <w:r>
-              <w:rPr>
-                <w:rFonts w:hint="eastAsia"/>
-              </w:rPr>
               <w:t>4</w:t>
             </w:r>
           </w:p>
@@ -1961,10 +2004,16 @@
               <w:rPr>
                 <w:rFonts w:hint="eastAsia"/>
               </w:rPr>
-              <w:t xml:space="preserve">회원이 </w:t>
-            </w:r>
-            <w:r>
-              <w:t>선택한 이용 내역을 삭제한다.</w:t>
+              <w:t xml:space="preserve">회원은 </w:t>
+            </w:r>
+            <w:r>
+              <w:t>과거 대여 기록을 대여소별로 정</w:t>
+            </w:r>
+            <w:r>
+              <w:rPr>
+                <w:rFonts w:hint="eastAsia"/>
+              </w:rPr>
+              <w:t>렬 기준을 바꾸어 조회할 수도 있다.</w:t>
             </w:r>
           </w:p>
         </w:tc>
@@ -1980,7 +2029,7 @@
               <w:rPr>
                 <w:rFonts w:hint="eastAsia"/>
               </w:rPr>
-              <w:t>이용 내역 삭제</w:t>
+              <w:t>이용 내역 정렬 기준 변경</w:t>
             </w:r>
           </w:p>
         </w:tc>
@@ -2002,9 +2051,6 @@
               <w:t>2</w:t>
             </w:r>
             <w:r>
-              <w:rPr>
-                <w:rFonts w:hint="eastAsia"/>
-              </w:rPr>
               <w:t>5</w:t>
             </w:r>
           </w:p>
@@ -2021,37 +2067,10 @@
               <w:rPr>
                 <w:rFonts w:hint="eastAsia"/>
               </w:rPr>
-              <w:t xml:space="preserve">관리자는 </w:t>
-            </w:r>
-            <w:r>
-              <w:t>자전거 대여 정보</w:t>
-            </w:r>
-            <w:r>
-              <w:rPr>
-                <w:rFonts w:hint="eastAsia"/>
-              </w:rPr>
-              <w:t>(</w:t>
-            </w:r>
-            <w:r>
-              <w:rPr>
-                <w:rFonts w:hint="eastAsia"/>
-              </w:rPr>
-              <w:t>대여소 이름, 대여소 위치, 자전거 ID, 자전거 제품명, 자전거 유형</w:t>
-            </w:r>
-            <w:r>
-              <w:rPr>
-                <w:rFonts w:hint="eastAsia"/>
-              </w:rPr>
-              <w:t>)</w:t>
-            </w:r>
-            <w:r>
-              <w:t xml:space="preserve">를 반납 시간 기준 최근순으로 정렬하여 </w:t>
-            </w:r>
-            <w:r>
-              <w:rPr>
-                <w:rFonts w:hint="eastAsia"/>
-              </w:rPr>
-              <w:t>조회할 수 있다.</w:t>
+              <w:t xml:space="preserve">회원이 </w:t>
+            </w:r>
+            <w:r>
+              <w:t>선택한 이용 내역을 삭제한다.</w:t>
             </w:r>
           </w:p>
         </w:tc>
@@ -2067,7 +2086,7 @@
               <w:rPr>
                 <w:rFonts w:hint="eastAsia"/>
               </w:rPr>
-              <w:t>자전거 전체 대여 내역 조회</w:t>
+              <w:t>이용 내역 삭제</w:t>
             </w:r>
           </w:p>
         </w:tc>
@@ -2086,9 +2105,6 @@
               <w:t>2</w:t>
             </w:r>
             <w:r>
-              <w:rPr>
-                <w:rFonts w:hint="eastAsia"/>
-              </w:rPr>
               <w:t>6</w:t>
             </w:r>
           </w:p>
@@ -2108,13 +2124,39 @@
               <w:t xml:space="preserve">관리자는 </w:t>
             </w:r>
             <w:r>
-              <w:t>자전거 대여 정보를 지역별</w:t>
-            </w:r>
-            <w:r>
-              <w:rPr>
-                <w:rFonts w:hint="eastAsia"/>
-              </w:rPr>
-              <w:t>로 정렬 기준을 바꾸어 조회할 수도 있다.</w:t>
+              <w:t>자전거 대여 정보</w:t>
+            </w:r>
+            <w:r>
+              <w:rPr>
+                <w:rFonts w:hint="eastAsia"/>
+              </w:rPr>
+              <w:t>(</w:t>
+            </w:r>
+            <w:r>
+              <w:rPr>
+                <w:rFonts w:hint="eastAsia"/>
+              </w:rPr>
+              <w:t>대여소 이름, 대여소 위치, 자전거 ID, 자전거 제품명, 자전거 유형</w:t>
+            </w:r>
+            <w:r>
+              <w:rPr>
+                <w:rFonts w:hint="eastAsia"/>
+              </w:rPr>
+              <w:t>)</w:t>
+            </w:r>
+            <w:proofErr w:type="spellStart"/>
+            <w:r>
+              <w:t>를</w:t>
+            </w:r>
+            <w:proofErr w:type="spellEnd"/>
+            <w:r>
+              <w:t xml:space="preserve"> 반납 시간 기준 최근순으로 정렬하여 </w:t>
+            </w:r>
+            <w:r>
+              <w:rPr>
+                <w:rFonts w:hint="eastAsia"/>
+              </w:rPr>
+              <w:t>조회할 수 있다.</w:t>
             </w:r>
           </w:p>
         </w:tc>
@@ -2130,7 +2172,7 @@
               <w:rPr>
                 <w:rFonts w:hint="eastAsia"/>
               </w:rPr>
-              <w:t>자전거 전체 대여 내역 조회 정렬 기준 변경</w:t>
+              <w:t>자전거 전체 대여 내역 조회</w:t>
             </w:r>
           </w:p>
         </w:tc>
@@ -2152,9 +2194,6 @@
               <w:t>2</w:t>
             </w:r>
             <w:r>
-              <w:rPr>
-                <w:rFonts w:hint="eastAsia"/>
-              </w:rPr>
               <w:t>7</w:t>
             </w:r>
           </w:p>
@@ -2171,7 +2210,16 @@
               <w:rPr>
                 <w:rFonts w:hint="eastAsia"/>
               </w:rPr>
-              <w:t>관리자는 최근 1주일, 1개월, 1년 단위로 대여 금액 및 대여 횟수 통계를 조회할 수 있다.</w:t>
+              <w:t xml:space="preserve">관리자는 </w:t>
+            </w:r>
+            <w:r>
+              <w:t>자전거 대여 정보를 지역별</w:t>
+            </w:r>
+            <w:r>
+              <w:rPr>
+                <w:rFonts w:hint="eastAsia"/>
+              </w:rPr>
+              <w:t>로 정렬 기준을 바꾸어 조회할 수도 있다.</w:t>
             </w:r>
           </w:p>
         </w:tc>
@@ -2182,6 +2230,69 @@
           <w:p>
             <w:pPr>
               <w:cnfStyle w:val="000000100000" w:firstRow="0" w:lastRow="0" w:firstColumn="0" w:lastColumn="0" w:oddVBand="0" w:evenVBand="0" w:oddHBand="1" w:evenHBand="0" w:firstRowFirstColumn="0" w:firstRowLastColumn="0" w:lastRowFirstColumn="0" w:lastRowLastColumn="0"/>
+            </w:pPr>
+            <w:r>
+              <w:rPr>
+                <w:rFonts w:hint="eastAsia"/>
+              </w:rPr>
+              <w:t>자전거 전체 대여 내역 조회 정렬 기준 변경</w:t>
+            </w:r>
+          </w:p>
+        </w:tc>
+      </w:tr>
+      <w:tr>
+        <w:tc>
+          <w:tcPr>
+            <w:cnfStyle w:val="001000000000" w:firstRow="0" w:lastRow="0" w:firstColumn="1" w:lastColumn="0" w:oddVBand="0" w:evenVBand="0" w:oddHBand="0" w:evenHBand="0" w:firstRowFirstColumn="0" w:firstRowLastColumn="0" w:lastRowFirstColumn="0" w:lastRowLastColumn="0"/>
+            <w:tcW w:w="846" w:type="dxa"/>
+          </w:tcPr>
+          <w:p>
+            <w:r>
+              <w:rPr>
+                <w:rFonts w:hint="eastAsia"/>
+              </w:rPr>
+              <w:t>2</w:t>
+            </w:r>
+            <w:r>
+              <w:t>8</w:t>
+            </w:r>
+          </w:p>
+        </w:tc>
+        <w:tc>
+          <w:tcPr>
+            <w:tcW w:w="4819" w:type="dxa"/>
+          </w:tcPr>
+          <w:p>
+            <w:pPr>
+              <w:cnfStyle w:val="000000000000" w:firstRow="0" w:lastRow="0" w:firstColumn="0" w:lastColumn="0" w:oddVBand="0" w:evenVBand="0" w:oddHBand="0" w:evenHBand="0" w:firstRowFirstColumn="0" w:firstRowLastColumn="0" w:lastRowFirstColumn="0" w:lastRowLastColumn="0"/>
+            </w:pPr>
+            <w:r>
+              <w:rPr>
+                <w:rFonts w:hint="eastAsia"/>
+              </w:rPr>
+              <w:t>관리자는 최근 1주일, 1개월, 1년 단위</w:t>
+            </w:r>
+            <w:r>
+              <w:rPr>
+                <w:rFonts w:hint="eastAsia"/>
+              </w:rPr>
+              <w:t>를 선택해서</w:t>
+            </w:r>
+            <w:r>
+              <w:rPr>
+                <w:rFonts w:hint="eastAsia"/>
+              </w:rPr>
+              <w:t xml:space="preserve"> 대여 금액 및 대여 횟수 통계를 조회할 수 있다.</w:t>
+            </w:r>
+          </w:p>
+        </w:tc>
+        <w:tc>
+          <w:tcPr>
+            <w:tcW w:w="3351" w:type="dxa"/>
+          </w:tcPr>
+          <w:p>
+            <w:pPr>
+              <w:cnfStyle w:val="000000000000" w:firstRow="0" w:lastRow="0" w:firstColumn="0" w:lastColumn="0" w:oddVBand="0" w:evenVBand="0" w:oddHBand="0" w:evenHBand="0" w:firstRowFirstColumn="0" w:firstRowLastColumn="0" w:lastRowFirstColumn="0" w:lastRowLastColumn="0"/>
             </w:pPr>
             <w:r>
               <w:rPr>
@@ -2861,6 +2972,7 @@
   <w:style w:type="character" w:default="1" w:styleId="a0">
     <w:name w:val="Default Paragraph Font"/>
     <w:uiPriority w:val="1"/>
+    <w:semiHidden/>
     <w:unhideWhenUsed/>
   </w:style>
   <w:style w:type="table" w:default="1" w:styleId="a1">

</xml_diff>